<commit_message>
Retirada a mensagem de Material de aula
</commit_message>
<xml_diff>
--- a/Documentos-Engenharia/GIT CMD.docx
+++ b/Documentos-Engenharia/GIT CMD.docx
@@ -3,22 +3,8 @@
 <w:document xmlns:wpc="http://schemas.microsoft.com/office/word/2010/wordprocessingCanvas" xmlns:cx="http://schemas.microsoft.com/office/drawing/2014/chartex" xmlns:cx1="http://schemas.microsoft.com/office/drawing/2015/9/8/chartex" xmlns:cx2="http://schemas.microsoft.com/office/drawing/2015/10/21/chartex" xmlns:cx3="http://schemas.microsoft.com/office/drawing/2016/5/9/chartex" xmlns:cx4="http://schemas.microsoft.com/office/drawing/2016/5/10/chartex" xmlns:cx5="http://schemas.microsoft.com/office/drawing/2016/5/11/chartex" xmlns:cx6="http://schemas.microsoft.com/office/drawing/2016/5/12/chartex" xmlns:cx7="http://schemas.microsoft.com/office/drawing/2016/5/13/chartex" xmlns:cx8="http://schemas.microsoft.com/office/drawing/2016/5/14/chartex" xmlns:mc="http://schemas.openxmlformats.org/markup-compatibility/2006" xmlns:aink="http://schemas.microsoft.com/office/drawing/2016/ink" xmlns:am3d="http://schemas.microsoft.com/office/drawing/2017/model3d" xmlns:o="urn:schemas-microsoft-com:office:office" xmlns:r="http://schemas.openxmlformats.org/officeDocument/2006/relationships" xmlns:m="http://schemas.openxmlformats.org/officeDocument/2006/math" xmlns:v="urn:schemas-microsoft-com:vml" xmlns:wp14="http://schemas.microsoft.com/office/word/2010/wordprocessingDrawing" xmlns:wp="http://schemas.openxmlformats.org/drawingml/2006/wordprocessingDrawing" xmlns:w10="urn:schemas-microsoft-com:office:word" xmlns:w="http://schemas.openxmlformats.org/wordprocessingml/2006/main" xmlns:w14="http://schemas.microsoft.com/office/word/2010/wordml" xmlns:w15="http://schemas.microsoft.com/office/word/2012/wordml" xmlns:w16cid="http://schemas.microsoft.com/office/word/2016/wordml/cid" xmlns:w16se="http://schemas.microsoft.com/office/word/2015/wordml/symex" xmlns:wpg="http://schemas.microsoft.com/office/word/2010/wordprocessingGroup" xmlns:wpi="http://schemas.microsoft.com/office/word/2010/wordprocessingInk" xmlns:wne="http://schemas.microsoft.com/office/word/2006/wordml" xmlns:wps="http://schemas.microsoft.com/office/word/2010/wordprocessingShape" mc:Ignorable="w14 w15 w16se w16cid wp14">
   <w:body>
     <w:p>
-      <w:pPr>
-        <w:rPr>
-          <w:lang w:val="en-US"/>
-        </w:rPr>
-      </w:pPr>
-      <w:r>
-        <w:rPr>
-          <w:lang w:val="en-US"/>
-        </w:rPr>
+      <w:r>
         <w:t>GIT CMD</w:t>
-      </w:r>
-      <w:r>
-        <w:rPr>
-          <w:lang w:val="en-US"/>
-        </w:rPr>
-        <w:t xml:space="preserve"> – Material De aula</w:t>
       </w:r>
       <w:bookmarkStart w:id="0" w:name="_GoBack"/>
       <w:bookmarkEnd w:id="0"/>
@@ -39,52 +25,71 @@
         </w:rPr>
         <w:t xml:space="preserve">1º) git clone </w:t>
       </w:r>
+      <w:r>
+        <w:fldChar w:fldCharType="begin"/>
+      </w:r>
+      <w:r>
+        <w:rPr>
+          <w:lang w:val="en-US"/>
+        </w:rPr>
+        <w:instrText xml:space="preserve"> HYPERLINK "https://github.com/RenatoJardimParducci/TesteLivros" </w:instrText>
+      </w:r>
+      <w:r>
+        <w:fldChar w:fldCharType="separate"/>
+      </w:r>
+      <w:r>
+        <w:rPr>
+          <w:rStyle w:val="Hyperlink"/>
+          <w:sz w:val="20"/>
+          <w:szCs w:val="20"/>
+          <w:lang w:val="en-US"/>
+        </w:rPr>
+        <w:t>https://github.com/RenatoJardimParducci/TesteLivros</w:t>
+      </w:r>
+      <w:r>
+        <w:rPr>
+          <w:rStyle w:val="Hyperlink"/>
+          <w:sz w:val="20"/>
+          <w:szCs w:val="20"/>
+          <w:lang w:val="en-US"/>
+        </w:rPr>
+        <w:fldChar w:fldCharType="end"/>
+      </w:r>
+    </w:p>
+    <w:p>
+      <w:pPr>
+        <w:rPr>
+          <w:color w:val="808080" w:themeColor="background1" w:themeShade="80"/>
+          <w:sz w:val="20"/>
+          <w:szCs w:val="20"/>
+        </w:rPr>
+      </w:pPr>
+      <w:r>
+        <w:rPr>
+          <w:color w:val="808080" w:themeColor="background1" w:themeShade="80"/>
+          <w:sz w:val="20"/>
+          <w:szCs w:val="20"/>
+        </w:rPr>
+        <w:t>O clone será feito em C:\Users\renat\TesteLivros</w:t>
+      </w:r>
+    </w:p>
+    <w:p>
+      <w:pPr>
+        <w:rPr>
+          <w:sz w:val="20"/>
+          <w:szCs w:val="20"/>
+          <w:lang w:val="en-US"/>
+        </w:rPr>
+      </w:pPr>
+      <w:r>
+        <w:rPr>
+          <w:sz w:val="20"/>
+          <w:szCs w:val="20"/>
+          <w:lang w:val="en-US"/>
+        </w:rPr>
+        <w:t xml:space="preserve">2º) git config –global </w:t>
+      </w:r>
       <w:hyperlink r:id="rId4" w:history="1">
-        <w:r>
-          <w:rPr>
-            <w:rStyle w:val="Hyperlink"/>
-            <w:sz w:val="20"/>
-            <w:szCs w:val="20"/>
-            <w:lang w:val="en-US"/>
-          </w:rPr>
-          <w:t>https://github.com/RenatoJardimParducci/TesteLivros</w:t>
-        </w:r>
-      </w:hyperlink>
-    </w:p>
-    <w:p>
-      <w:pPr>
-        <w:rPr>
-          <w:color w:val="808080" w:themeColor="background1" w:themeShade="80"/>
-          <w:sz w:val="20"/>
-          <w:szCs w:val="20"/>
-        </w:rPr>
-      </w:pPr>
-      <w:r>
-        <w:rPr>
-          <w:color w:val="808080" w:themeColor="background1" w:themeShade="80"/>
-          <w:sz w:val="20"/>
-          <w:szCs w:val="20"/>
-        </w:rPr>
-        <w:t>O clone será feito em C:\Users\renat\TesteLivros</w:t>
-      </w:r>
-    </w:p>
-    <w:p>
-      <w:pPr>
-        <w:rPr>
-          <w:sz w:val="20"/>
-          <w:szCs w:val="20"/>
-          <w:lang w:val="en-US"/>
-        </w:rPr>
-      </w:pPr>
-      <w:r>
-        <w:rPr>
-          <w:sz w:val="20"/>
-          <w:szCs w:val="20"/>
-          <w:lang w:val="en-US"/>
-        </w:rPr>
-        <w:t xml:space="preserve">2º) git config –global </w:t>
-      </w:r>
-      <w:hyperlink r:id="rId5" w:history="1">
         <w:r>
           <w:rPr>
             <w:rStyle w:val="Hyperlink"/>
@@ -110,103 +115,232 @@
           <w:sz w:val="20"/>
           <w:szCs w:val="20"/>
         </w:rPr>
-        <w:t>Para ficar logado no seu usuário GIT e poder sincronizar operações</w:t>
-      </w:r>
-    </w:p>
-    <w:p>
-      <w:pPr>
-        <w:rPr>
-          <w:sz w:val="20"/>
-          <w:szCs w:val="20"/>
-        </w:rPr>
-      </w:pPr>
-      <w:r>
-        <w:rPr>
-          <w:sz w:val="20"/>
-          <w:szCs w:val="20"/>
-        </w:rPr>
-        <w:t>3º) git branch Manutencao01</w:t>
-      </w:r>
-    </w:p>
-    <w:p>
-      <w:pPr>
-        <w:rPr>
-          <w:color w:val="808080" w:themeColor="background1" w:themeShade="80"/>
-          <w:sz w:val="20"/>
-          <w:szCs w:val="20"/>
-        </w:rPr>
-      </w:pPr>
-      <w:r>
-        <w:rPr>
-          <w:color w:val="808080" w:themeColor="background1" w:themeShade="80"/>
-          <w:sz w:val="20"/>
-          <w:szCs w:val="20"/>
-        </w:rPr>
-        <w:t>Para criar uma branch</w:t>
-      </w:r>
-    </w:p>
-    <w:p>
-      <w:pPr>
-        <w:rPr>
-          <w:sz w:val="20"/>
-          <w:szCs w:val="20"/>
-        </w:rPr>
-      </w:pPr>
-      <w:r>
-        <w:rPr>
-          <w:sz w:val="20"/>
-          <w:szCs w:val="20"/>
-        </w:rPr>
-        <w:t>4º) git branch</w:t>
-      </w:r>
-    </w:p>
-    <w:p>
-      <w:pPr>
-        <w:rPr>
-          <w:color w:val="808080" w:themeColor="background1" w:themeShade="80"/>
-          <w:sz w:val="20"/>
-          <w:szCs w:val="20"/>
-        </w:rPr>
-      </w:pPr>
-      <w:r>
-        <w:rPr>
-          <w:color w:val="808080" w:themeColor="background1" w:themeShade="80"/>
-          <w:sz w:val="20"/>
-          <w:szCs w:val="20"/>
-        </w:rPr>
-        <w:t>Para listar as branches</w:t>
-      </w:r>
-    </w:p>
-    <w:p>
-      <w:pPr>
-        <w:rPr>
-          <w:sz w:val="20"/>
-          <w:szCs w:val="20"/>
-        </w:rPr>
-      </w:pPr>
-      <w:r>
-        <w:rPr>
-          <w:sz w:val="20"/>
-          <w:szCs w:val="20"/>
-        </w:rPr>
-        <w:t>5º) git checkout Manutencao01</w:t>
-      </w:r>
-    </w:p>
-    <w:p>
-      <w:pPr>
-        <w:rPr>
-          <w:color w:val="808080" w:themeColor="background1" w:themeShade="80"/>
-          <w:sz w:val="20"/>
-          <w:szCs w:val="20"/>
-        </w:rPr>
-      </w:pPr>
-      <w:r>
-        <w:rPr>
-          <w:color w:val="808080" w:themeColor="background1" w:themeShade="80"/>
-          <w:sz w:val="20"/>
-          <w:szCs w:val="20"/>
-        </w:rPr>
-        <w:t>Para ir para a branch desejada</w:t>
+        <w:t xml:space="preserve">Para ficar </w:t>
+      </w:r>
+      <w:proofErr w:type="spellStart"/>
+      <w:r>
+        <w:rPr>
+          <w:color w:val="808080" w:themeColor="background1" w:themeShade="80"/>
+          <w:sz w:val="20"/>
+          <w:szCs w:val="20"/>
+        </w:rPr>
+        <w:t>logado</w:t>
+      </w:r>
+      <w:proofErr w:type="spellEnd"/>
+      <w:r>
+        <w:rPr>
+          <w:color w:val="808080" w:themeColor="background1" w:themeShade="80"/>
+          <w:sz w:val="20"/>
+          <w:szCs w:val="20"/>
+        </w:rPr>
+        <w:t xml:space="preserve"> no seu usuário GIT e poder sincronizar operações</w:t>
+      </w:r>
+    </w:p>
+    <w:p>
+      <w:pPr>
+        <w:rPr>
+          <w:sz w:val="20"/>
+          <w:szCs w:val="20"/>
+        </w:rPr>
+      </w:pPr>
+      <w:r>
+        <w:rPr>
+          <w:sz w:val="20"/>
+          <w:szCs w:val="20"/>
+        </w:rPr>
+        <w:t xml:space="preserve">3º) </w:t>
+      </w:r>
+      <w:proofErr w:type="spellStart"/>
+      <w:r>
+        <w:rPr>
+          <w:sz w:val="20"/>
+          <w:szCs w:val="20"/>
+        </w:rPr>
+        <w:t>git</w:t>
+      </w:r>
+      <w:proofErr w:type="spellEnd"/>
+      <w:r>
+        <w:rPr>
+          <w:sz w:val="20"/>
+          <w:szCs w:val="20"/>
+        </w:rPr>
+        <w:t xml:space="preserve"> </w:t>
+      </w:r>
+      <w:proofErr w:type="spellStart"/>
+      <w:r>
+        <w:rPr>
+          <w:sz w:val="20"/>
+          <w:szCs w:val="20"/>
+        </w:rPr>
+        <w:t>branch</w:t>
+      </w:r>
+      <w:proofErr w:type="spellEnd"/>
+      <w:r>
+        <w:rPr>
+          <w:sz w:val="20"/>
+          <w:szCs w:val="20"/>
+        </w:rPr>
+        <w:t xml:space="preserve"> Manutencao01</w:t>
+      </w:r>
+    </w:p>
+    <w:p>
+      <w:pPr>
+        <w:rPr>
+          <w:color w:val="808080" w:themeColor="background1" w:themeShade="80"/>
+          <w:sz w:val="20"/>
+          <w:szCs w:val="20"/>
+        </w:rPr>
+      </w:pPr>
+      <w:r>
+        <w:rPr>
+          <w:color w:val="808080" w:themeColor="background1" w:themeShade="80"/>
+          <w:sz w:val="20"/>
+          <w:szCs w:val="20"/>
+        </w:rPr>
+        <w:t xml:space="preserve">Para criar uma </w:t>
+      </w:r>
+      <w:proofErr w:type="spellStart"/>
+      <w:r>
+        <w:rPr>
+          <w:color w:val="808080" w:themeColor="background1" w:themeShade="80"/>
+          <w:sz w:val="20"/>
+          <w:szCs w:val="20"/>
+        </w:rPr>
+        <w:t>branch</w:t>
+      </w:r>
+      <w:proofErr w:type="spellEnd"/>
+    </w:p>
+    <w:p>
+      <w:pPr>
+        <w:rPr>
+          <w:sz w:val="20"/>
+          <w:szCs w:val="20"/>
+        </w:rPr>
+      </w:pPr>
+      <w:r>
+        <w:rPr>
+          <w:sz w:val="20"/>
+          <w:szCs w:val="20"/>
+        </w:rPr>
+        <w:t xml:space="preserve">4º) </w:t>
+      </w:r>
+      <w:proofErr w:type="spellStart"/>
+      <w:r>
+        <w:rPr>
+          <w:sz w:val="20"/>
+          <w:szCs w:val="20"/>
+        </w:rPr>
+        <w:t>git</w:t>
+      </w:r>
+      <w:proofErr w:type="spellEnd"/>
+      <w:r>
+        <w:rPr>
+          <w:sz w:val="20"/>
+          <w:szCs w:val="20"/>
+        </w:rPr>
+        <w:t xml:space="preserve"> </w:t>
+      </w:r>
+      <w:proofErr w:type="spellStart"/>
+      <w:r>
+        <w:rPr>
+          <w:sz w:val="20"/>
+          <w:szCs w:val="20"/>
+        </w:rPr>
+        <w:t>branch</w:t>
+      </w:r>
+      <w:proofErr w:type="spellEnd"/>
+    </w:p>
+    <w:p>
+      <w:pPr>
+        <w:rPr>
+          <w:color w:val="808080" w:themeColor="background1" w:themeShade="80"/>
+          <w:sz w:val="20"/>
+          <w:szCs w:val="20"/>
+        </w:rPr>
+      </w:pPr>
+      <w:r>
+        <w:rPr>
+          <w:color w:val="808080" w:themeColor="background1" w:themeShade="80"/>
+          <w:sz w:val="20"/>
+          <w:szCs w:val="20"/>
+        </w:rPr>
+        <w:t xml:space="preserve">Para listar as </w:t>
+      </w:r>
+      <w:proofErr w:type="spellStart"/>
+      <w:r>
+        <w:rPr>
+          <w:color w:val="808080" w:themeColor="background1" w:themeShade="80"/>
+          <w:sz w:val="20"/>
+          <w:szCs w:val="20"/>
+        </w:rPr>
+        <w:t>branches</w:t>
+      </w:r>
+      <w:proofErr w:type="spellEnd"/>
+    </w:p>
+    <w:p>
+      <w:pPr>
+        <w:rPr>
+          <w:sz w:val="20"/>
+          <w:szCs w:val="20"/>
+        </w:rPr>
+      </w:pPr>
+      <w:r>
+        <w:rPr>
+          <w:sz w:val="20"/>
+          <w:szCs w:val="20"/>
+        </w:rPr>
+        <w:t xml:space="preserve">5º) </w:t>
+      </w:r>
+      <w:proofErr w:type="spellStart"/>
+      <w:r>
+        <w:rPr>
+          <w:sz w:val="20"/>
+          <w:szCs w:val="20"/>
+        </w:rPr>
+        <w:t>git</w:t>
+      </w:r>
+      <w:proofErr w:type="spellEnd"/>
+      <w:r>
+        <w:rPr>
+          <w:sz w:val="20"/>
+          <w:szCs w:val="20"/>
+        </w:rPr>
+        <w:t xml:space="preserve"> checkout Manutencao01</w:t>
+      </w:r>
+    </w:p>
+    <w:p>
+      <w:pPr>
+        <w:rPr>
+          <w:color w:val="808080" w:themeColor="background1" w:themeShade="80"/>
+          <w:sz w:val="20"/>
+          <w:szCs w:val="20"/>
+        </w:rPr>
+      </w:pPr>
+      <w:r>
+        <w:rPr>
+          <w:color w:val="808080" w:themeColor="background1" w:themeShade="80"/>
+          <w:sz w:val="20"/>
+          <w:szCs w:val="20"/>
+        </w:rPr>
+        <w:t xml:space="preserve">Para ir para a </w:t>
+      </w:r>
+      <w:proofErr w:type="spellStart"/>
+      <w:r>
+        <w:rPr>
+          <w:color w:val="808080" w:themeColor="background1" w:themeShade="80"/>
+          <w:sz w:val="20"/>
+          <w:szCs w:val="20"/>
+        </w:rPr>
+        <w:t>branch</w:t>
+      </w:r>
+      <w:proofErr w:type="spellEnd"/>
+      <w:r>
+        <w:rPr>
+          <w:color w:val="808080" w:themeColor="background1" w:themeShade="80"/>
+          <w:sz w:val="20"/>
+          <w:szCs w:val="20"/>
+        </w:rPr>
+        <w:t xml:space="preserve"> desejada</w:t>
       </w:r>
     </w:p>
     <w:p>
@@ -236,7 +370,23 @@
           <w:sz w:val="20"/>
           <w:szCs w:val="20"/>
         </w:rPr>
-        <w:t xml:space="preserve">7º) git status </w:t>
+        <w:t xml:space="preserve">7º) </w:t>
+      </w:r>
+      <w:proofErr w:type="spellStart"/>
+      <w:r>
+        <w:rPr>
+          <w:sz w:val="20"/>
+          <w:szCs w:val="20"/>
+        </w:rPr>
+        <w:t>git</w:t>
+      </w:r>
+      <w:proofErr w:type="spellEnd"/>
+      <w:r>
+        <w:rPr>
+          <w:sz w:val="20"/>
+          <w:szCs w:val="20"/>
+        </w:rPr>
+        <w:t xml:space="preserve"> status </w:t>
       </w:r>
     </w:p>
     <w:p>
@@ -261,30 +411,82 @@
           <w:sz w:val="20"/>
           <w:szCs w:val="20"/>
         </w:rPr>
-        <w:t xml:space="preserve"> (aparecem vermelhos – aguardando adição para commit)</w:t>
-      </w:r>
-    </w:p>
-    <w:p>
-      <w:pPr>
-        <w:rPr>
-          <w:sz w:val="20"/>
-          <w:szCs w:val="20"/>
-        </w:rPr>
-      </w:pPr>
-      <w:r>
-        <w:rPr>
-          <w:sz w:val="20"/>
-          <w:szCs w:val="20"/>
-        </w:rPr>
-        <w:t xml:space="preserve">8º) git </w:t>
-      </w:r>
-      <w:r>
-        <w:rPr>
-          <w:sz w:val="20"/>
-          <w:szCs w:val="20"/>
-        </w:rPr>
-        <w:t>diff ArquivoAlterado</w:t>
-      </w:r>
+        <w:t xml:space="preserve"> (aparecem vermelhos – aguardando adição para </w:t>
+      </w:r>
+      <w:proofErr w:type="spellStart"/>
+      <w:r>
+        <w:rPr>
+          <w:color w:val="808080" w:themeColor="background1" w:themeShade="80"/>
+          <w:sz w:val="20"/>
+          <w:szCs w:val="20"/>
+        </w:rPr>
+        <w:t>commit</w:t>
+      </w:r>
+      <w:proofErr w:type="spellEnd"/>
+      <w:r>
+        <w:rPr>
+          <w:color w:val="808080" w:themeColor="background1" w:themeShade="80"/>
+          <w:sz w:val="20"/>
+          <w:szCs w:val="20"/>
+        </w:rPr>
+        <w:t>)</w:t>
+      </w:r>
+    </w:p>
+    <w:p>
+      <w:pPr>
+        <w:rPr>
+          <w:sz w:val="20"/>
+          <w:szCs w:val="20"/>
+        </w:rPr>
+      </w:pPr>
+      <w:r>
+        <w:rPr>
+          <w:sz w:val="20"/>
+          <w:szCs w:val="20"/>
+        </w:rPr>
+        <w:t xml:space="preserve">8º) </w:t>
+      </w:r>
+      <w:proofErr w:type="spellStart"/>
+      <w:r>
+        <w:rPr>
+          <w:sz w:val="20"/>
+          <w:szCs w:val="20"/>
+        </w:rPr>
+        <w:t>git</w:t>
+      </w:r>
+      <w:proofErr w:type="spellEnd"/>
+      <w:r>
+        <w:rPr>
+          <w:sz w:val="20"/>
+          <w:szCs w:val="20"/>
+        </w:rPr>
+        <w:t xml:space="preserve"> </w:t>
+      </w:r>
+      <w:proofErr w:type="spellStart"/>
+      <w:r>
+        <w:rPr>
+          <w:sz w:val="20"/>
+          <w:szCs w:val="20"/>
+        </w:rPr>
+        <w:t>diff</w:t>
+      </w:r>
+      <w:proofErr w:type="spellEnd"/>
+      <w:r>
+        <w:rPr>
+          <w:sz w:val="20"/>
+          <w:szCs w:val="20"/>
+        </w:rPr>
+        <w:t xml:space="preserve"> </w:t>
+      </w:r>
+      <w:proofErr w:type="spellStart"/>
+      <w:r>
+        <w:rPr>
+          <w:sz w:val="20"/>
+          <w:szCs w:val="20"/>
+        </w:rPr>
+        <w:t>ArquivoAlterado</w:t>
+      </w:r>
+      <w:proofErr w:type="spellEnd"/>
     </w:p>
     <w:p>
       <w:pPr>
@@ -313,40 +515,124 @@
           <w:sz w:val="20"/>
           <w:szCs w:val="20"/>
         </w:rPr>
-        <w:t>9º) git add.</w:t>
-      </w:r>
-    </w:p>
-    <w:p>
-      <w:pPr>
-        <w:rPr>
-          <w:color w:val="808080" w:themeColor="background1" w:themeShade="80"/>
-          <w:sz w:val="20"/>
-          <w:szCs w:val="20"/>
-        </w:rPr>
-      </w:pPr>
-      <w:r>
-        <w:rPr>
-          <w:color w:val="808080" w:themeColor="background1" w:themeShade="80"/>
-          <w:sz w:val="20"/>
-          <w:szCs w:val="20"/>
-        </w:rPr>
-        <w:t>Adiciona todos arquivos modificados para commit ou</w:t>
-      </w:r>
-    </w:p>
-    <w:p>
-      <w:pPr>
-        <w:rPr>
-          <w:sz w:val="20"/>
-          <w:szCs w:val="20"/>
-        </w:rPr>
-      </w:pPr>
-      <w:r>
-        <w:rPr>
-          <w:sz w:val="20"/>
-          <w:szCs w:val="20"/>
-        </w:rPr>
-        <w:t>git add ArquivoAlterado</w:t>
-      </w:r>
+        <w:t xml:space="preserve">9º) </w:t>
+      </w:r>
+      <w:proofErr w:type="spellStart"/>
+      <w:r>
+        <w:rPr>
+          <w:sz w:val="20"/>
+          <w:szCs w:val="20"/>
+        </w:rPr>
+        <w:t>git</w:t>
+      </w:r>
+      <w:proofErr w:type="spellEnd"/>
+      <w:r>
+        <w:rPr>
+          <w:sz w:val="20"/>
+          <w:szCs w:val="20"/>
+        </w:rPr>
+        <w:t xml:space="preserve"> </w:t>
+      </w:r>
+      <w:proofErr w:type="spellStart"/>
+      <w:r>
+        <w:rPr>
+          <w:sz w:val="20"/>
+          <w:szCs w:val="20"/>
+        </w:rPr>
+        <w:t>add</w:t>
+      </w:r>
+      <w:proofErr w:type="spellEnd"/>
+      <w:r>
+        <w:rPr>
+          <w:sz w:val="20"/>
+          <w:szCs w:val="20"/>
+        </w:rPr>
+        <w:t>.</w:t>
+      </w:r>
+    </w:p>
+    <w:p>
+      <w:pPr>
+        <w:rPr>
+          <w:color w:val="808080" w:themeColor="background1" w:themeShade="80"/>
+          <w:sz w:val="20"/>
+          <w:szCs w:val="20"/>
+        </w:rPr>
+      </w:pPr>
+      <w:r>
+        <w:rPr>
+          <w:color w:val="808080" w:themeColor="background1" w:themeShade="80"/>
+          <w:sz w:val="20"/>
+          <w:szCs w:val="20"/>
+        </w:rPr>
+        <w:t xml:space="preserve">Adiciona todos arquivos modificados para </w:t>
+      </w:r>
+      <w:proofErr w:type="spellStart"/>
+      <w:r>
+        <w:rPr>
+          <w:color w:val="808080" w:themeColor="background1" w:themeShade="80"/>
+          <w:sz w:val="20"/>
+          <w:szCs w:val="20"/>
+        </w:rPr>
+        <w:t>commit</w:t>
+      </w:r>
+      <w:proofErr w:type="spellEnd"/>
+      <w:r>
+        <w:rPr>
+          <w:color w:val="808080" w:themeColor="background1" w:themeShade="80"/>
+          <w:sz w:val="20"/>
+          <w:szCs w:val="20"/>
+        </w:rPr>
+        <w:t xml:space="preserve"> ou</w:t>
+      </w:r>
+    </w:p>
+    <w:p>
+      <w:pPr>
+        <w:rPr>
+          <w:sz w:val="20"/>
+          <w:szCs w:val="20"/>
+        </w:rPr>
+      </w:pPr>
+      <w:proofErr w:type="spellStart"/>
+      <w:r>
+        <w:rPr>
+          <w:sz w:val="20"/>
+          <w:szCs w:val="20"/>
+        </w:rPr>
+        <w:t>git</w:t>
+      </w:r>
+      <w:proofErr w:type="spellEnd"/>
+      <w:r>
+        <w:rPr>
+          <w:sz w:val="20"/>
+          <w:szCs w:val="20"/>
+        </w:rPr>
+        <w:t xml:space="preserve"> </w:t>
+      </w:r>
+      <w:proofErr w:type="spellStart"/>
+      <w:r>
+        <w:rPr>
+          <w:sz w:val="20"/>
+          <w:szCs w:val="20"/>
+        </w:rPr>
+        <w:t>add</w:t>
+      </w:r>
+      <w:proofErr w:type="spellEnd"/>
+      <w:r>
+        <w:rPr>
+          <w:sz w:val="20"/>
+          <w:szCs w:val="20"/>
+        </w:rPr>
+        <w:t xml:space="preserve"> </w:t>
+      </w:r>
+      <w:proofErr w:type="spellStart"/>
+      <w:r>
+        <w:rPr>
+          <w:sz w:val="20"/>
+          <w:szCs w:val="20"/>
+        </w:rPr>
+        <w:t>ArquivoAlterado</w:t>
+      </w:r>
+      <w:proofErr w:type="spellEnd"/>
     </w:p>
     <w:p>
       <w:pPr>
@@ -377,39 +663,105 @@
           <w:sz w:val="20"/>
           <w:szCs w:val="20"/>
         </w:rPr>
-        <w:t xml:space="preserve">7º) git status </w:t>
-      </w:r>
-    </w:p>
-    <w:p>
-      <w:pPr>
-        <w:rPr>
-          <w:color w:val="808080" w:themeColor="background1" w:themeShade="80"/>
-          <w:sz w:val="20"/>
-          <w:szCs w:val="20"/>
-        </w:rPr>
-      </w:pPr>
-      <w:r>
-        <w:rPr>
-          <w:color w:val="808080" w:themeColor="background1" w:themeShade="80"/>
-          <w:sz w:val="20"/>
-          <w:szCs w:val="20"/>
-        </w:rPr>
-        <w:t>Para saber sobre arquivos foram adicionados para commit (aparecem verdes)</w:t>
-      </w:r>
-    </w:p>
-    <w:p>
-      <w:pPr>
-        <w:rPr>
-          <w:sz w:val="20"/>
-          <w:szCs w:val="20"/>
-        </w:rPr>
-      </w:pPr>
-      <w:r>
-        <w:rPr>
-          <w:sz w:val="20"/>
-          <w:szCs w:val="20"/>
-        </w:rPr>
-        <w:t xml:space="preserve">8º) git log ArquivoAlterado </w:t>
+        <w:t xml:space="preserve">7º) </w:t>
+      </w:r>
+      <w:proofErr w:type="spellStart"/>
+      <w:r>
+        <w:rPr>
+          <w:sz w:val="20"/>
+          <w:szCs w:val="20"/>
+        </w:rPr>
+        <w:t>git</w:t>
+      </w:r>
+      <w:proofErr w:type="spellEnd"/>
+      <w:r>
+        <w:rPr>
+          <w:sz w:val="20"/>
+          <w:szCs w:val="20"/>
+        </w:rPr>
+        <w:t xml:space="preserve"> status </w:t>
+      </w:r>
+    </w:p>
+    <w:p>
+      <w:pPr>
+        <w:rPr>
+          <w:color w:val="808080" w:themeColor="background1" w:themeShade="80"/>
+          <w:sz w:val="20"/>
+          <w:szCs w:val="20"/>
+        </w:rPr>
+      </w:pPr>
+      <w:r>
+        <w:rPr>
+          <w:color w:val="808080" w:themeColor="background1" w:themeShade="80"/>
+          <w:sz w:val="20"/>
+          <w:szCs w:val="20"/>
+        </w:rPr>
+        <w:t xml:space="preserve">Para saber sobre arquivos foram adicionados para </w:t>
+      </w:r>
+      <w:proofErr w:type="spellStart"/>
+      <w:r>
+        <w:rPr>
+          <w:color w:val="808080" w:themeColor="background1" w:themeShade="80"/>
+          <w:sz w:val="20"/>
+          <w:szCs w:val="20"/>
+        </w:rPr>
+        <w:t>commit</w:t>
+      </w:r>
+      <w:proofErr w:type="spellEnd"/>
+      <w:r>
+        <w:rPr>
+          <w:color w:val="808080" w:themeColor="background1" w:themeShade="80"/>
+          <w:sz w:val="20"/>
+          <w:szCs w:val="20"/>
+        </w:rPr>
+        <w:t xml:space="preserve"> (aparecem verdes)</w:t>
+      </w:r>
+    </w:p>
+    <w:p>
+      <w:pPr>
+        <w:rPr>
+          <w:sz w:val="20"/>
+          <w:szCs w:val="20"/>
+        </w:rPr>
+      </w:pPr>
+      <w:r>
+        <w:rPr>
+          <w:sz w:val="20"/>
+          <w:szCs w:val="20"/>
+        </w:rPr>
+        <w:t xml:space="preserve">8º) </w:t>
+      </w:r>
+      <w:proofErr w:type="spellStart"/>
+      <w:r>
+        <w:rPr>
+          <w:sz w:val="20"/>
+          <w:szCs w:val="20"/>
+        </w:rPr>
+        <w:t>git</w:t>
+      </w:r>
+      <w:proofErr w:type="spellEnd"/>
+      <w:r>
+        <w:rPr>
+          <w:sz w:val="20"/>
+          <w:szCs w:val="20"/>
+        </w:rPr>
+        <w:t xml:space="preserve"> log </w:t>
+      </w:r>
+      <w:proofErr w:type="spellStart"/>
+      <w:r>
+        <w:rPr>
+          <w:sz w:val="20"/>
+          <w:szCs w:val="20"/>
+        </w:rPr>
+        <w:t>ArquivoAlterado</w:t>
+      </w:r>
+      <w:proofErr w:type="spellEnd"/>
+      <w:r>
+        <w:rPr>
+          <w:sz w:val="20"/>
+          <w:szCs w:val="20"/>
+        </w:rPr>
+        <w:t xml:space="preserve"> </w:t>
       </w:r>
     </w:p>
     <w:p>
@@ -448,15 +800,17 @@
           <w:sz w:val="20"/>
           <w:szCs w:val="20"/>
         </w:rPr>
-        <w:t xml:space="preserve">º) git </w:t>
-      </w:r>
-      <w:r>
-        <w:rPr>
-          <w:sz w:val="20"/>
-          <w:szCs w:val="20"/>
-        </w:rPr>
-        <w:t>commit -m “mensagem sobre a modificação”</w:t>
-      </w:r>
+        <w:t xml:space="preserve">º) </w:t>
+      </w:r>
+      <w:proofErr w:type="spellStart"/>
+      <w:r>
+        <w:rPr>
+          <w:sz w:val="20"/>
+          <w:szCs w:val="20"/>
+        </w:rPr>
+        <w:t>git</w:t>
+      </w:r>
+      <w:proofErr w:type="spellEnd"/>
       <w:r>
         <w:rPr>
           <w:sz w:val="20"/>
@@ -464,22 +818,63 @@
         </w:rPr>
         <w:t xml:space="preserve"> </w:t>
       </w:r>
-    </w:p>
-    <w:p>
-      <w:pPr>
-        <w:rPr>
-          <w:color w:val="808080" w:themeColor="background1" w:themeShade="80"/>
-          <w:sz w:val="20"/>
-          <w:szCs w:val="20"/>
-        </w:rPr>
-      </w:pPr>
-      <w:r>
-        <w:rPr>
-          <w:color w:val="808080" w:themeColor="background1" w:themeShade="80"/>
-          <w:sz w:val="20"/>
-          <w:szCs w:val="20"/>
-        </w:rPr>
-        <w:t>Para saber sobre arquivos foram adicionados para commit (aparecem verdes)</w:t>
+      <w:proofErr w:type="spellStart"/>
+      <w:r>
+        <w:rPr>
+          <w:sz w:val="20"/>
+          <w:szCs w:val="20"/>
+        </w:rPr>
+        <w:t>commit</w:t>
+      </w:r>
+      <w:proofErr w:type="spellEnd"/>
+      <w:r>
+        <w:rPr>
+          <w:sz w:val="20"/>
+          <w:szCs w:val="20"/>
+        </w:rPr>
+        <w:t xml:space="preserve"> -m “mensagem sobre a modificação”</w:t>
+      </w:r>
+      <w:r>
+        <w:rPr>
+          <w:sz w:val="20"/>
+          <w:szCs w:val="20"/>
+        </w:rPr>
+        <w:t xml:space="preserve"> </w:t>
+      </w:r>
+    </w:p>
+    <w:p>
+      <w:pPr>
+        <w:rPr>
+          <w:color w:val="808080" w:themeColor="background1" w:themeShade="80"/>
+          <w:sz w:val="20"/>
+          <w:szCs w:val="20"/>
+        </w:rPr>
+      </w:pPr>
+      <w:r>
+        <w:rPr>
+          <w:color w:val="808080" w:themeColor="background1" w:themeShade="80"/>
+          <w:sz w:val="20"/>
+          <w:szCs w:val="20"/>
+        </w:rPr>
+        <w:t xml:space="preserve">Para saber sobre arquivos foram adicionados para </w:t>
+      </w:r>
+      <w:proofErr w:type="spellStart"/>
+      <w:r>
+        <w:rPr>
+          <w:color w:val="808080" w:themeColor="background1" w:themeShade="80"/>
+          <w:sz w:val="20"/>
+          <w:szCs w:val="20"/>
+        </w:rPr>
+        <w:t>commit</w:t>
+      </w:r>
+      <w:proofErr w:type="spellEnd"/>
+      <w:r>
+        <w:rPr>
+          <w:color w:val="808080" w:themeColor="background1" w:themeShade="80"/>
+          <w:sz w:val="20"/>
+          <w:szCs w:val="20"/>
+        </w:rPr>
+        <w:t xml:space="preserve"> (aparecem verdes)</w:t>
       </w:r>
     </w:p>
     <w:p>
@@ -513,22 +908,56 @@
           <w:sz w:val="20"/>
           <w:szCs w:val="20"/>
         </w:rPr>
-        <w:t>Para fazer a atualização (Update) da Branch na origem (GITHUB).</w:t>
-      </w:r>
-    </w:p>
-    <w:p>
-      <w:pPr>
-        <w:rPr>
-          <w:sz w:val="20"/>
-          <w:szCs w:val="20"/>
-        </w:rPr>
-      </w:pPr>
-      <w:r>
-        <w:rPr>
-          <w:sz w:val="20"/>
-          <w:szCs w:val="20"/>
-        </w:rPr>
-        <w:t>11º) Fazer Pull Requeste e Merge no GITHUB para atualizar a MASTER pela nova BRANCH</w:t>
+        <w:t xml:space="preserve">Para fazer a atualização (Update) da </w:t>
+      </w:r>
+      <w:proofErr w:type="spellStart"/>
+      <w:r>
+        <w:rPr>
+          <w:color w:val="808080" w:themeColor="background1" w:themeShade="80"/>
+          <w:sz w:val="20"/>
+          <w:szCs w:val="20"/>
+        </w:rPr>
+        <w:t>Branch</w:t>
+      </w:r>
+      <w:proofErr w:type="spellEnd"/>
+      <w:r>
+        <w:rPr>
+          <w:color w:val="808080" w:themeColor="background1" w:themeShade="80"/>
+          <w:sz w:val="20"/>
+          <w:szCs w:val="20"/>
+        </w:rPr>
+        <w:t xml:space="preserve"> na origem (GITHUB).</w:t>
+      </w:r>
+    </w:p>
+    <w:p>
+      <w:pPr>
+        <w:rPr>
+          <w:sz w:val="20"/>
+          <w:szCs w:val="20"/>
+        </w:rPr>
+      </w:pPr>
+      <w:r>
+        <w:rPr>
+          <w:sz w:val="20"/>
+          <w:szCs w:val="20"/>
+        </w:rPr>
+        <w:t xml:space="preserve">11º) Fazer </w:t>
+      </w:r>
+      <w:proofErr w:type="spellStart"/>
+      <w:r>
+        <w:rPr>
+          <w:sz w:val="20"/>
+          <w:szCs w:val="20"/>
+        </w:rPr>
+        <w:t>Pull</w:t>
+      </w:r>
+      <w:proofErr w:type="spellEnd"/>
+      <w:r>
+        <w:rPr>
+          <w:sz w:val="20"/>
+          <w:szCs w:val="20"/>
+        </w:rPr>
+        <w:t xml:space="preserve"> Requeste e Merge no GITHUB para atualizar a MASTER pela nova BRANCH</w:t>
       </w:r>
     </w:p>
     <w:p>
@@ -593,17 +1022,67 @@
           <w:sz w:val="20"/>
           <w:szCs w:val="20"/>
         </w:rPr>
-        <w:t>13º) git branch –D Manutencao01</w:t>
-      </w:r>
-    </w:p>
-    <w:p>
-      <w:r>
-        <w:rPr>
-          <w:color w:val="808080" w:themeColor="background1" w:themeShade="80"/>
-          <w:sz w:val="20"/>
-          <w:szCs w:val="20"/>
-        </w:rPr>
-        <w:t>Para destruir a branch local que não será mais usada</w:t>
+        <w:t xml:space="preserve">13º) </w:t>
+      </w:r>
+      <w:proofErr w:type="spellStart"/>
+      <w:r>
+        <w:rPr>
+          <w:sz w:val="20"/>
+          <w:szCs w:val="20"/>
+        </w:rPr>
+        <w:t>git</w:t>
+      </w:r>
+      <w:proofErr w:type="spellEnd"/>
+      <w:r>
+        <w:rPr>
+          <w:sz w:val="20"/>
+          <w:szCs w:val="20"/>
+        </w:rPr>
+        <w:t xml:space="preserve"> </w:t>
+      </w:r>
+      <w:proofErr w:type="spellStart"/>
+      <w:r>
+        <w:rPr>
+          <w:sz w:val="20"/>
+          <w:szCs w:val="20"/>
+        </w:rPr>
+        <w:t>branch</w:t>
+      </w:r>
+      <w:proofErr w:type="spellEnd"/>
+      <w:r>
+        <w:rPr>
+          <w:sz w:val="20"/>
+          <w:szCs w:val="20"/>
+        </w:rPr>
+        <w:t xml:space="preserve"> –D Manutencao01</w:t>
+      </w:r>
+    </w:p>
+    <w:p>
+      <w:r>
+        <w:rPr>
+          <w:color w:val="808080" w:themeColor="background1" w:themeShade="80"/>
+          <w:sz w:val="20"/>
+          <w:szCs w:val="20"/>
+        </w:rPr>
+        <w:t xml:space="preserve">Para destruir a </w:t>
+      </w:r>
+      <w:proofErr w:type="spellStart"/>
+      <w:r>
+        <w:rPr>
+          <w:color w:val="808080" w:themeColor="background1" w:themeShade="80"/>
+          <w:sz w:val="20"/>
+          <w:szCs w:val="20"/>
+        </w:rPr>
+        <w:t>branch</w:t>
+      </w:r>
+      <w:proofErr w:type="spellEnd"/>
+      <w:r>
+        <w:rPr>
+          <w:color w:val="808080" w:themeColor="background1" w:themeShade="80"/>
+          <w:sz w:val="20"/>
+          <w:szCs w:val="20"/>
+        </w:rPr>
+        <w:t xml:space="preserve"> local que não será mais usada</w:t>
       </w:r>
     </w:p>
     <w:sectPr>

</xml_diff>

<commit_message>
Adicao de informacao sobre o conteudo do arquivo
</commit_message>
<xml_diff>
--- a/Documentos-Engenharia/GIT CMD.docx
+++ b/Documentos-Engenharia/GIT CMD.docx
@@ -6,6 +6,9 @@
       <w:r>
         <w:t>GIT CMD</w:t>
       </w:r>
+      <w:r>
+        <w:t xml:space="preserve"> – LISTA DE COMANDOS</w:t>
+      </w:r>
       <w:bookmarkStart w:id="0" w:name="_GoBack"/>
       <w:bookmarkEnd w:id="0"/>
     </w:p>
@@ -14,16 +17,74 @@
         <w:rPr>
           <w:sz w:val="20"/>
           <w:szCs w:val="20"/>
+        </w:rPr>
+      </w:pPr>
+      <w:r>
+        <w:rPr>
+          <w:sz w:val="20"/>
+          <w:szCs w:val="20"/>
+        </w:rPr>
+        <w:t xml:space="preserve">1º) git clone </w:t>
+      </w:r>
+      <w:r>
+        <w:fldChar w:fldCharType="begin"/>
+      </w:r>
+      <w:r>
+        <w:instrText xml:space="preserve"> HYPERLINK "https://github.com/RenatoJardimParducci/TesteLivros" </w:instrText>
+      </w:r>
+      <w:r>
+        <w:fldChar w:fldCharType="separate"/>
+      </w:r>
+      <w:r>
+        <w:rPr>
+          <w:rStyle w:val="Hyperlink"/>
+          <w:sz w:val="20"/>
+          <w:szCs w:val="20"/>
+        </w:rPr>
+        <w:t>https://github.com/RenatoJardimParducci/TesteLivros</w:t>
+      </w:r>
+      <w:r>
+        <w:rPr>
+          <w:rStyle w:val="Hyperlink"/>
+          <w:sz w:val="20"/>
+          <w:szCs w:val="20"/>
           <w:lang w:val="en-US"/>
         </w:rPr>
-      </w:pPr>
-      <w:r>
+        <w:fldChar w:fldCharType="end"/>
+      </w:r>
+    </w:p>
+    <w:p>
+      <w:pPr>
+        <w:rPr>
+          <w:color w:val="808080" w:themeColor="background1" w:themeShade="80"/>
+          <w:sz w:val="20"/>
+          <w:szCs w:val="20"/>
+        </w:rPr>
+      </w:pPr>
+      <w:r>
+        <w:rPr>
+          <w:color w:val="808080" w:themeColor="background1" w:themeShade="80"/>
+          <w:sz w:val="20"/>
+          <w:szCs w:val="20"/>
+        </w:rPr>
+        <w:t>O clone será feito em C:\Users\renat\TesteLivros</w:t>
+      </w:r>
+    </w:p>
+    <w:p>
+      <w:pPr>
         <w:rPr>
           <w:sz w:val="20"/>
           <w:szCs w:val="20"/>
           <w:lang w:val="en-US"/>
         </w:rPr>
-        <w:t xml:space="preserve">1º) git clone </w:t>
+      </w:pPr>
+      <w:r>
+        <w:rPr>
+          <w:sz w:val="20"/>
+          <w:szCs w:val="20"/>
+          <w:lang w:val="en-US"/>
+        </w:rPr>
+        <w:t xml:space="preserve">2º) git config –global </w:t>
       </w:r>
       <w:r>
         <w:fldChar w:fldCharType="begin"/>
@@ -32,7 +93,7 @@
         <w:rPr>
           <w:lang w:val="en-US"/>
         </w:rPr>
-        <w:instrText xml:space="preserve"> HYPERLINK "https://github.com/RenatoJardimParducci/TesteLivros" </w:instrText>
+        <w:instrText xml:space="preserve"> HYPERLINK "mailto:user.%20email%20renatojardimparducci@yahoo.com.br" </w:instrText>
       </w:r>
       <w:r>
         <w:fldChar w:fldCharType="separate"/>
@@ -44,7 +105,7 @@
           <w:szCs w:val="20"/>
           <w:lang w:val="en-US"/>
         </w:rPr>
-        <w:t>https://github.com/RenatoJardimParducci/TesteLivros</w:t>
+        <w:t>user.email renatojardimparducci@yahoo.com.br</w:t>
       </w:r>
       <w:r>
         <w:rPr>
@@ -55,51 +116,6 @@
         </w:rPr>
         <w:fldChar w:fldCharType="end"/>
       </w:r>
-    </w:p>
-    <w:p>
-      <w:pPr>
-        <w:rPr>
-          <w:color w:val="808080" w:themeColor="background1" w:themeShade="80"/>
-          <w:sz w:val="20"/>
-          <w:szCs w:val="20"/>
-        </w:rPr>
-      </w:pPr>
-      <w:r>
-        <w:rPr>
-          <w:color w:val="808080" w:themeColor="background1" w:themeShade="80"/>
-          <w:sz w:val="20"/>
-          <w:szCs w:val="20"/>
-        </w:rPr>
-        <w:t>O clone será feito em C:\Users\renat\TesteLivros</w:t>
-      </w:r>
-    </w:p>
-    <w:p>
-      <w:pPr>
-        <w:rPr>
-          <w:sz w:val="20"/>
-          <w:szCs w:val="20"/>
-          <w:lang w:val="en-US"/>
-        </w:rPr>
-      </w:pPr>
-      <w:r>
-        <w:rPr>
-          <w:sz w:val="20"/>
-          <w:szCs w:val="20"/>
-          <w:lang w:val="en-US"/>
-        </w:rPr>
-        <w:t xml:space="preserve">2º) git config –global </w:t>
-      </w:r>
-      <w:hyperlink r:id="rId4" w:history="1">
-        <w:r>
-          <w:rPr>
-            <w:rStyle w:val="Hyperlink"/>
-            <w:sz w:val="20"/>
-            <w:szCs w:val="20"/>
-            <w:lang w:val="en-US"/>
-          </w:rPr>
-          <w:t>user.email renatojardimparducci@yahoo.com.br</w:t>
-        </w:r>
-      </w:hyperlink>
     </w:p>
     <w:p>
       <w:pPr>

</xml_diff>